<commit_message>
text analyzer doc finished
</commit_message>
<xml_diff>
--- a/documents/TextAnalyzer report.docx
+++ b/documents/TextAnalyzer report.docx
@@ -63,7 +63,31 @@
         <w:rPr>
           <w:lang w:val="en-US"/>
         </w:rPr>
-        <w:t xml:space="preserve">the methods for analyzing a text and extracting its keywords and their number of occurrences within the text. Keywords are proper or common nouns: each verb, adjective and other parts of the speech are not considered, since they </w:t>
+        <w:t>the methods for analyzing a text and extracting its keywords and their number of occurrences within the text. Keywords are proper or common nouns</w:t>
+      </w:r>
+      <w:r>
+        <w:rPr>
+          <w:lang w:val="en-US"/>
+        </w:rPr>
+        <w:t>, and adjectives</w:t>
+      </w:r>
+      <w:r>
+        <w:rPr>
+          <w:lang w:val="en-US"/>
+        </w:rPr>
+        <w:t xml:space="preserve">: each verb, </w:t>
+      </w:r>
+      <w:r>
+        <w:rPr>
+          <w:lang w:val="en-US"/>
+        </w:rPr>
+        <w:t xml:space="preserve">adverb </w:t>
+      </w:r>
+      <w:r>
+        <w:rPr>
+          <w:lang w:val="en-US"/>
+        </w:rPr>
+        <w:t xml:space="preserve">and other parts of the speech are not considered, since they </w:t>
       </w:r>
       <w:proofErr w:type="gramStart"/>
       <w:r>
@@ -294,7 +318,7 @@
             <v:path o:extrusionok="f" gradientshapeok="t" o:connecttype="rect"/>
             <o:lock v:ext="edit" aspectratio="t"/>
           </v:shapetype>
-          <v:shape id="_x0000_i1029" type="#_x0000_t75" style="width:481.6pt;height:212.6pt">
+          <v:shape id="_x0000_i1025" type="#_x0000_t75" style="width:481.6pt;height:212.6pt">
             <v:imagedata r:id="rId4" o:title="textAnalyzer" croptop="18589f"/>
           </v:shape>
         </w:pict>
@@ -307,275 +331,527 @@
           <w:lang w:val="en-US"/>
         </w:rPr>
       </w:pPr>
+    </w:p>
+    <w:p>
+      <w:pPr>
+        <w:pStyle w:val="Titolo2"/>
+        <w:spacing w:line="276" w:lineRule="auto"/>
+        <w:rPr>
+          <w:lang w:val="en-US"/>
+        </w:rPr>
+      </w:pPr>
+      <w:proofErr w:type="spellStart"/>
+      <w:proofErr w:type="gramStart"/>
+      <w:r>
+        <w:rPr>
+          <w:lang w:val="en-US"/>
+        </w:rPr>
+        <w:t>keywordAnalysis</w:t>
+      </w:r>
+      <w:proofErr w:type="spellEnd"/>
+      <w:r>
+        <w:rPr>
+          <w:lang w:val="en-US"/>
+        </w:rPr>
+        <w:t>(</w:t>
+      </w:r>
+      <w:proofErr w:type="gramEnd"/>
+      <w:r>
+        <w:rPr>
+          <w:lang w:val="en-US"/>
+        </w:rPr>
+        <w:t>) method</w:t>
+      </w:r>
+    </w:p>
+    <w:p>
+      <w:pPr>
+        <w:rPr>
+          <w:lang w:val="en-US"/>
+        </w:rPr>
+      </w:pPr>
+      <w:r>
+        <w:rPr>
+          <w:lang w:val="en-US"/>
+        </w:rPr>
+        <w:tab/>
+        <w:t xml:space="preserve">This is the main, public static method of the class: it has the task to call the other methods in order to deliver the keyword analysis of the text that </w:t>
+      </w:r>
+      <w:proofErr w:type="gramStart"/>
+      <w:r>
+        <w:rPr>
+          <w:lang w:val="en-US"/>
+        </w:rPr>
+        <w:t>it’s</w:t>
+      </w:r>
+      <w:proofErr w:type="gramEnd"/>
+      <w:r>
+        <w:rPr>
+          <w:lang w:val="en-US"/>
+        </w:rPr>
+        <w:t xml:space="preserve"> passed to it as a string parameter. The output of this method is a map between string and integer: for each keyword found in the article, its number of occurrences is given.</w:t>
+      </w:r>
+    </w:p>
+    <w:p>
+      <w:pPr>
+        <w:rPr>
+          <w:lang w:val="en-US"/>
+        </w:rPr>
+      </w:pPr>
+    </w:p>
+    <w:p>
+      <w:pPr>
+        <w:pStyle w:val="Titolo2"/>
+        <w:spacing w:line="276" w:lineRule="auto"/>
+        <w:rPr>
+          <w:lang w:val="en-US"/>
+        </w:rPr>
+      </w:pPr>
+      <w:proofErr w:type="spellStart"/>
+      <w:proofErr w:type="gramStart"/>
+      <w:r>
+        <w:rPr>
+          <w:lang w:val="en-US"/>
+        </w:rPr>
+        <w:t>loadTintPipeline</w:t>
+      </w:r>
+      <w:proofErr w:type="spellEnd"/>
+      <w:r>
+        <w:rPr>
+          <w:lang w:val="en-US"/>
+        </w:rPr>
+        <w:t>(</w:t>
+      </w:r>
+      <w:proofErr w:type="gramEnd"/>
+      <w:r>
+        <w:rPr>
+          <w:lang w:val="en-US"/>
+        </w:rPr>
+        <w:t>) method</w:t>
+      </w:r>
+    </w:p>
+    <w:p>
+      <w:pPr>
+        <w:rPr>
+          <w:lang w:val="en-US"/>
+        </w:rPr>
+      </w:pPr>
+      <w:r>
+        <w:rPr>
+          <w:lang w:val="en-US"/>
+        </w:rPr>
+        <w:tab/>
+        <w:t xml:space="preserve">This method creates a new </w:t>
+      </w:r>
+      <w:proofErr w:type="spellStart"/>
+      <w:r>
+        <w:rPr>
+          <w:lang w:val="en-US"/>
+        </w:rPr>
+        <w:t>TintPipeline</w:t>
+      </w:r>
+      <w:proofErr w:type="spellEnd"/>
+      <w:r>
+        <w:rPr>
+          <w:lang w:val="en-US"/>
+        </w:rPr>
+        <w:t xml:space="preserve"> and prepare it in order to prepare the Tint tools for the text analysis.</w:t>
+      </w:r>
+    </w:p>
+    <w:p>
+      <w:pPr>
+        <w:rPr>
+          <w:lang w:val="en-US"/>
+        </w:rPr>
+      </w:pPr>
+    </w:p>
+    <w:p>
+      <w:pPr>
+        <w:pStyle w:val="Titolo2"/>
+        <w:spacing w:line="276" w:lineRule="auto"/>
+        <w:rPr>
+          <w:lang w:val="en-US"/>
+        </w:rPr>
+      </w:pPr>
+      <w:proofErr w:type="spellStart"/>
+      <w:proofErr w:type="gramStart"/>
+      <w:r>
+        <w:rPr>
+          <w:lang w:val="en-US"/>
+        </w:rPr>
+        <w:lastRenderedPageBreak/>
+        <w:t>loadAuxiliaryWords</w:t>
+      </w:r>
+      <w:proofErr w:type="spellEnd"/>
+      <w:r>
+        <w:rPr>
+          <w:lang w:val="en-US"/>
+        </w:rPr>
+        <w:t>(</w:t>
+      </w:r>
+      <w:proofErr w:type="gramEnd"/>
+      <w:r>
+        <w:rPr>
+          <w:lang w:val="en-US"/>
+        </w:rPr>
+        <w:t>) method</w:t>
+      </w:r>
+    </w:p>
+    <w:p>
+      <w:pPr>
+        <w:rPr>
+          <w:lang w:val="en-US"/>
+        </w:rPr>
+      </w:pPr>
+      <w:r>
+        <w:rPr>
+          <w:lang w:val="en-US"/>
+        </w:rPr>
+        <w:tab/>
+      </w:r>
+      <w:proofErr w:type="spellStart"/>
+      <w:proofErr w:type="gramStart"/>
+      <w:r>
+        <w:rPr>
+          <w:lang w:val="en-US"/>
+        </w:rPr>
+        <w:t>loadAuxirialyWords</w:t>
+      </w:r>
+      <w:proofErr w:type="spellEnd"/>
+      <w:r>
+        <w:rPr>
+          <w:lang w:val="en-US"/>
+        </w:rPr>
+        <w:t>(</w:t>
+      </w:r>
+      <w:proofErr w:type="gramEnd"/>
+      <w:r>
+        <w:rPr>
+          <w:lang w:val="en-US"/>
+        </w:rPr>
+        <w:t xml:space="preserve">) loads the content of “words.txt” file, that is the file containing all the words that must not be considered as keywords. This exclusion regards all the nouns with a non-specific meaning, or very trivial one. In fact, these words would pass the filter due to the Tint analysis, since </w:t>
+      </w:r>
+      <w:proofErr w:type="gramStart"/>
+      <w:r>
+        <w:rPr>
+          <w:lang w:val="en-US"/>
+        </w:rPr>
+        <w:t>they’re</w:t>
+      </w:r>
+      <w:proofErr w:type="gramEnd"/>
+      <w:r>
+        <w:rPr>
+          <w:lang w:val="en-US"/>
+        </w:rPr>
+        <w:t xml:space="preserve"> mere nouns.</w:t>
+      </w:r>
+    </w:p>
+    <w:p>
+      <w:pPr>
+        <w:rPr>
+          <w:lang w:val="en-US"/>
+        </w:rPr>
+      </w:pPr>
+    </w:p>
+    <w:p>
+      <w:pPr>
+        <w:pStyle w:val="Titolo2"/>
+        <w:spacing w:line="276" w:lineRule="auto"/>
+        <w:rPr>
+          <w:lang w:val="en-US"/>
+        </w:rPr>
+      </w:pPr>
+      <w:proofErr w:type="spellStart"/>
+      <w:proofErr w:type="gramStart"/>
+      <w:r>
+        <w:rPr>
+          <w:lang w:val="en-US"/>
+        </w:rPr>
+        <w:t>getKeywords</w:t>
+      </w:r>
+      <w:proofErr w:type="spellEnd"/>
+      <w:r>
+        <w:rPr>
+          <w:lang w:val="en-US"/>
+        </w:rPr>
+        <w:t>(</w:t>
+      </w:r>
+      <w:proofErr w:type="gramEnd"/>
+      <w:r>
+        <w:rPr>
+          <w:lang w:val="en-US"/>
+        </w:rPr>
+        <w:t>) method</w:t>
+      </w:r>
+    </w:p>
+    <w:p>
+      <w:pPr>
+        <w:rPr>
+          <w:lang w:val="en-US"/>
+        </w:rPr>
+      </w:pPr>
+      <w:r>
+        <w:rPr>
+          <w:lang w:val="en-US"/>
+        </w:rPr>
+        <w:tab/>
+        <w:t xml:space="preserve">This method deletes all the special characters in the string passed as parameter (the text to analyze), because they sometimes create problems with the Tint pipeline. Then the text is fed to the Tint pipeline to get the </w:t>
+      </w:r>
+      <w:proofErr w:type="gramStart"/>
+      <w:r>
+        <w:rPr>
+          <w:lang w:val="en-US"/>
+        </w:rPr>
+        <w:t>so called</w:t>
+      </w:r>
+      <w:proofErr w:type="gramEnd"/>
+      <w:r>
+        <w:rPr>
+          <w:lang w:val="en-US"/>
+        </w:rPr>
+        <w:t xml:space="preserve"> ‘token annotation’: for each word, its grammar role is specified. The words that </w:t>
+      </w:r>
+      <w:proofErr w:type="gramStart"/>
+      <w:r>
+        <w:rPr>
+          <w:lang w:val="en-US"/>
+        </w:rPr>
+        <w:t>are not recognized</w:t>
+      </w:r>
+      <w:proofErr w:type="gramEnd"/>
+      <w:r>
+        <w:rPr>
+          <w:lang w:val="en-US"/>
+        </w:rPr>
+        <w:t xml:space="preserve"> as nouns or adjectives are deleted. Proper names of people or cities</w:t>
+      </w:r>
+      <w:r>
+        <w:rPr>
+          <w:lang w:val="en-US"/>
+        </w:rPr>
+        <w:t xml:space="preserve"> that are distributed in two or more words</w:t>
+      </w:r>
+      <w:r>
+        <w:rPr>
+          <w:lang w:val="en-US"/>
+        </w:rPr>
+        <w:t xml:space="preserve"> are glued together to get a unique word.</w:t>
+      </w:r>
+    </w:p>
+    <w:p>
+      <w:pPr>
+        <w:rPr>
+          <w:lang w:val="en-US"/>
+        </w:rPr>
+      </w:pPr>
+      <w:r>
+        <w:rPr>
+          <w:lang w:val="en-US"/>
+        </w:rPr>
+        <w:tab/>
+        <w:t>This method returns a list of string, each one representing a word (or a cluster of words in the case of proper names).</w:t>
+      </w:r>
+    </w:p>
+    <w:p>
+      <w:pPr>
+        <w:pStyle w:val="Titolo2"/>
+        <w:spacing w:line="276" w:lineRule="auto"/>
+        <w:rPr>
+          <w:lang w:val="en-US"/>
+        </w:rPr>
+      </w:pPr>
+      <w:proofErr w:type="spellStart"/>
+      <w:proofErr w:type="gramStart"/>
+      <w:r>
+        <w:rPr>
+          <w:lang w:val="en-US"/>
+        </w:rPr>
+        <w:t>normalizeAndFilter</w:t>
+      </w:r>
+      <w:proofErr w:type="spellEnd"/>
+      <w:r>
+        <w:rPr>
+          <w:lang w:val="en-US"/>
+        </w:rPr>
+        <w:t>(</w:t>
+      </w:r>
+      <w:proofErr w:type="gramEnd"/>
+      <w:r>
+        <w:rPr>
+          <w:lang w:val="en-US"/>
+        </w:rPr>
+        <w:t>) method</w:t>
+      </w:r>
+    </w:p>
+    <w:p>
+      <w:pPr>
+        <w:rPr>
+          <w:lang w:val="en-US"/>
+        </w:rPr>
+      </w:pPr>
+      <w:r>
+        <w:rPr>
+          <w:lang w:val="en-US"/>
+        </w:rPr>
+        <w:tab/>
+        <w:t xml:space="preserve">This method takes the list of strings found after the </w:t>
+      </w:r>
+      <w:proofErr w:type="spellStart"/>
+      <w:proofErr w:type="gramStart"/>
+      <w:r>
+        <w:rPr>
+          <w:lang w:val="en-US"/>
+        </w:rPr>
+        <w:t>getKeywords</w:t>
+      </w:r>
+      <w:proofErr w:type="spellEnd"/>
+      <w:r>
+        <w:rPr>
+          <w:lang w:val="en-US"/>
+        </w:rPr>
+        <w:t>(</w:t>
+      </w:r>
+      <w:proofErr w:type="gramEnd"/>
+      <w:r>
+        <w:rPr>
+          <w:lang w:val="en-US"/>
+        </w:rPr>
+        <w:t>) call, and converts all the keywords to lowercase. It also removes the words that appear in the file “words.txt”. The remaining words are the keywords of the text to analyze.</w:t>
+      </w:r>
+    </w:p>
+    <w:p>
+      <w:pPr>
+        <w:pStyle w:val="Titolo2"/>
+        <w:spacing w:line="276" w:lineRule="auto"/>
+        <w:rPr>
+          <w:lang w:val="en-US"/>
+        </w:rPr>
+      </w:pPr>
+      <w:proofErr w:type="spellStart"/>
+      <w:proofErr w:type="gramStart"/>
+      <w:r>
+        <w:rPr>
+          <w:lang w:val="en-US"/>
+        </w:rPr>
+        <w:t>countWordsOccurrences</w:t>
+      </w:r>
+      <w:proofErr w:type="spellEnd"/>
+      <w:r>
+        <w:rPr>
+          <w:lang w:val="en-US"/>
+        </w:rPr>
+        <w:t>(</w:t>
+      </w:r>
+      <w:proofErr w:type="gramEnd"/>
+      <w:r>
+        <w:rPr>
+          <w:lang w:val="en-US"/>
+        </w:rPr>
+        <w:t>) method</w:t>
+      </w:r>
+    </w:p>
+    <w:p>
+      <w:pPr>
+        <w:rPr>
+          <w:lang w:val="en-US"/>
+        </w:rPr>
+      </w:pPr>
+      <w:r>
+        <w:rPr>
+          <w:lang w:val="en-US"/>
+        </w:rPr>
+        <w:tab/>
+      </w:r>
+      <w:proofErr w:type="spellStart"/>
+      <w:proofErr w:type="gramStart"/>
+      <w:r>
+        <w:rPr>
+          <w:lang w:val="en-US"/>
+        </w:rPr>
+        <w:t>countWordsOccurrences</w:t>
+      </w:r>
+      <w:proofErr w:type="spellEnd"/>
+      <w:r>
+        <w:rPr>
+          <w:lang w:val="en-US"/>
+        </w:rPr>
+        <w:t>(</w:t>
+      </w:r>
+      <w:proofErr w:type="gramEnd"/>
+      <w:r>
+        <w:rPr>
+          <w:lang w:val="en-US"/>
+        </w:rPr>
+        <w:t>) takes a list of normalized keywords, and returns a map between string and integer; this is the method that counts the number of occurrences for each word in the list.</w:t>
+      </w:r>
+    </w:p>
+    <w:p>
+      <w:pPr>
+        <w:pStyle w:val="Titolo2"/>
+        <w:spacing w:line="276" w:lineRule="auto"/>
+        <w:rPr>
+          <w:lang w:val="en-US"/>
+        </w:rPr>
+      </w:pPr>
+      <w:proofErr w:type="spellStart"/>
+      <w:proofErr w:type="gramStart"/>
+      <w:r>
+        <w:rPr>
+          <w:lang w:val="en-US"/>
+        </w:rPr>
+        <w:t>sortMapByValue</w:t>
+      </w:r>
+      <w:proofErr w:type="spellEnd"/>
+      <w:r>
+        <w:rPr>
+          <w:lang w:val="en-US"/>
+        </w:rPr>
+        <w:t>(</w:t>
+      </w:r>
+      <w:proofErr w:type="gramEnd"/>
+      <w:r>
+        <w:rPr>
+          <w:lang w:val="en-US"/>
+        </w:rPr>
+        <w:t>) method</w:t>
+      </w:r>
+    </w:p>
+    <w:p>
+      <w:pPr>
+        <w:rPr>
+          <w:lang w:val="en-US"/>
+        </w:rPr>
+      </w:pPr>
+      <w:r>
+        <w:rPr>
+          <w:lang w:val="en-US"/>
+        </w:rPr>
+        <w:tab/>
+        <w:t xml:space="preserve">This method only sorts the map between string and integer returned by </w:t>
+      </w:r>
+      <w:proofErr w:type="spellStart"/>
+      <w:proofErr w:type="gramStart"/>
+      <w:r>
+        <w:rPr>
+          <w:lang w:val="en-US"/>
+        </w:rPr>
+        <w:t>countWordsOccurrences</w:t>
+      </w:r>
+      <w:proofErr w:type="spellEnd"/>
+      <w:r>
+        <w:rPr>
+          <w:lang w:val="en-US"/>
+        </w:rPr>
+        <w:t>(</w:t>
+      </w:r>
+      <w:proofErr w:type="gramEnd"/>
+      <w:r>
+        <w:rPr>
+          <w:lang w:val="en-US"/>
+        </w:rPr>
+        <w:t>) by the number of occurrences, in order to get a more usable version of the map.</w:t>
+      </w:r>
       <w:bookmarkStart w:id="0" w:name="_GoBack"/>
       <w:bookmarkEnd w:id="0"/>
-    </w:p>
-    <w:p>
-      <w:pPr>
-        <w:pStyle w:val="Titolo2"/>
-        <w:spacing w:line="276" w:lineRule="auto"/>
-        <w:rPr>
-          <w:lang w:val="en-US"/>
-        </w:rPr>
-      </w:pPr>
-      <w:proofErr w:type="spellStart"/>
-      <w:proofErr w:type="gramStart"/>
-      <w:r>
-        <w:rPr>
-          <w:lang w:val="en-US"/>
-        </w:rPr>
-        <w:t>keywordAnalysis</w:t>
-      </w:r>
-      <w:proofErr w:type="spellEnd"/>
-      <w:r>
-        <w:rPr>
-          <w:lang w:val="en-US"/>
-        </w:rPr>
-        <w:t>(</w:t>
-      </w:r>
-      <w:proofErr w:type="gramEnd"/>
-      <w:r>
-        <w:rPr>
-          <w:lang w:val="en-US"/>
-        </w:rPr>
-        <w:t>) method</w:t>
-      </w:r>
-    </w:p>
-    <w:p>
-      <w:pPr>
-        <w:rPr>
-          <w:lang w:val="en-US"/>
-        </w:rPr>
-      </w:pPr>
-    </w:p>
-    <w:p>
-      <w:pPr>
-        <w:pStyle w:val="Titolo2"/>
-        <w:spacing w:line="276" w:lineRule="auto"/>
-        <w:rPr>
-          <w:lang w:val="en-US"/>
-        </w:rPr>
-      </w:pPr>
-      <w:proofErr w:type="spellStart"/>
-      <w:proofErr w:type="gramStart"/>
-      <w:r>
-        <w:rPr>
-          <w:lang w:val="en-US"/>
-        </w:rPr>
-        <w:t>loadTintPipeline</w:t>
-      </w:r>
-      <w:proofErr w:type="spellEnd"/>
-      <w:r>
-        <w:rPr>
-          <w:lang w:val="en-US"/>
-        </w:rPr>
-        <w:t>(</w:t>
-      </w:r>
-      <w:proofErr w:type="gramEnd"/>
-      <w:r>
-        <w:rPr>
-          <w:lang w:val="en-US"/>
-        </w:rPr>
-        <w:t>) method</w:t>
-      </w:r>
-    </w:p>
-    <w:p>
-      <w:pPr>
-        <w:rPr>
-          <w:lang w:val="en-US"/>
-        </w:rPr>
-      </w:pPr>
-    </w:p>
-    <w:p>
-      <w:pPr>
-        <w:pStyle w:val="Titolo2"/>
-        <w:spacing w:line="276" w:lineRule="auto"/>
-        <w:rPr>
-          <w:lang w:val="en-US"/>
-        </w:rPr>
-      </w:pPr>
-      <w:proofErr w:type="spellStart"/>
-      <w:proofErr w:type="gramStart"/>
-      <w:r>
-        <w:rPr>
-          <w:lang w:val="en-US"/>
-        </w:rPr>
-        <w:t>loadAuxiliaryWords</w:t>
-      </w:r>
-      <w:proofErr w:type="spellEnd"/>
-      <w:r>
-        <w:rPr>
-          <w:lang w:val="en-US"/>
-        </w:rPr>
-        <w:t>(</w:t>
-      </w:r>
-      <w:proofErr w:type="gramEnd"/>
-      <w:r>
-        <w:rPr>
-          <w:lang w:val="en-US"/>
-        </w:rPr>
-        <w:t>) method</w:t>
-      </w:r>
-    </w:p>
-    <w:p>
-      <w:pPr>
-        <w:rPr>
-          <w:lang w:val="en-US"/>
-        </w:rPr>
-      </w:pPr>
-    </w:p>
-    <w:p>
-      <w:pPr>
-        <w:pStyle w:val="Titolo2"/>
-        <w:spacing w:line="276" w:lineRule="auto"/>
-        <w:rPr>
-          <w:lang w:val="en-US"/>
-        </w:rPr>
-      </w:pPr>
-      <w:proofErr w:type="spellStart"/>
-      <w:proofErr w:type="gramStart"/>
-      <w:r>
-        <w:rPr>
-          <w:lang w:val="en-US"/>
-        </w:rPr>
-        <w:t>getKeywords</w:t>
-      </w:r>
-      <w:proofErr w:type="spellEnd"/>
-      <w:r>
-        <w:rPr>
-          <w:lang w:val="en-US"/>
-        </w:rPr>
-        <w:t>(</w:t>
-      </w:r>
-      <w:proofErr w:type="gramEnd"/>
-      <w:r>
-        <w:rPr>
-          <w:lang w:val="en-US"/>
-        </w:rPr>
-        <w:t>) method</w:t>
-      </w:r>
-    </w:p>
-    <w:p>
-      <w:pPr>
-        <w:rPr>
-          <w:lang w:val="en-US"/>
-        </w:rPr>
-      </w:pPr>
-    </w:p>
-    <w:p>
-      <w:pPr>
-        <w:pStyle w:val="Titolo2"/>
-        <w:spacing w:line="276" w:lineRule="auto"/>
-        <w:rPr>
-          <w:lang w:val="en-US"/>
-        </w:rPr>
-      </w:pPr>
-      <w:proofErr w:type="spellStart"/>
-      <w:proofErr w:type="gramStart"/>
-      <w:r>
-        <w:rPr>
-          <w:lang w:val="en-US"/>
-        </w:rPr>
-        <w:t>normalizeAndFilter</w:t>
-      </w:r>
-      <w:proofErr w:type="spellEnd"/>
-      <w:r>
-        <w:rPr>
-          <w:lang w:val="en-US"/>
-        </w:rPr>
-        <w:t>(</w:t>
-      </w:r>
-      <w:proofErr w:type="gramEnd"/>
-      <w:r>
-        <w:rPr>
-          <w:lang w:val="en-US"/>
-        </w:rPr>
-        <w:t>) method</w:t>
-      </w:r>
-    </w:p>
-    <w:p>
-      <w:pPr>
-        <w:rPr>
-          <w:lang w:val="en-US"/>
-        </w:rPr>
-      </w:pPr>
-    </w:p>
-    <w:p>
-      <w:pPr>
-        <w:pStyle w:val="Titolo2"/>
-        <w:spacing w:line="276" w:lineRule="auto"/>
-        <w:rPr>
-          <w:lang w:val="en-US"/>
-        </w:rPr>
-      </w:pPr>
-      <w:proofErr w:type="spellStart"/>
-      <w:proofErr w:type="gramStart"/>
-      <w:r>
-        <w:rPr>
-          <w:lang w:val="en-US"/>
-        </w:rPr>
-        <w:lastRenderedPageBreak/>
-        <w:t>countWordsOccurrences</w:t>
-      </w:r>
-      <w:proofErr w:type="spellEnd"/>
-      <w:r>
-        <w:rPr>
-          <w:lang w:val="en-US"/>
-        </w:rPr>
-        <w:t>(</w:t>
-      </w:r>
-      <w:proofErr w:type="gramEnd"/>
-      <w:r>
-        <w:rPr>
-          <w:lang w:val="en-US"/>
-        </w:rPr>
-        <w:t>) method</w:t>
-      </w:r>
-    </w:p>
-    <w:p>
-      <w:pPr>
-        <w:rPr>
-          <w:lang w:val="en-US"/>
-        </w:rPr>
-      </w:pPr>
-    </w:p>
-    <w:p>
-      <w:pPr>
-        <w:pStyle w:val="Titolo2"/>
-        <w:spacing w:line="276" w:lineRule="auto"/>
-        <w:rPr>
-          <w:lang w:val="en-US"/>
-        </w:rPr>
-      </w:pPr>
-      <w:proofErr w:type="spellStart"/>
-      <w:proofErr w:type="gramStart"/>
-      <w:r>
-        <w:rPr>
-          <w:lang w:val="en-US"/>
-        </w:rPr>
-        <w:t>sortMapByValue</w:t>
-      </w:r>
-      <w:proofErr w:type="spellEnd"/>
-      <w:r>
-        <w:rPr>
-          <w:lang w:val="en-US"/>
-        </w:rPr>
-        <w:t>(</w:t>
-      </w:r>
-      <w:proofErr w:type="gramEnd"/>
-      <w:r>
-        <w:rPr>
-          <w:lang w:val="en-US"/>
-        </w:rPr>
-        <w:t>) method</w:t>
-      </w:r>
-    </w:p>
-    <w:p>
-      <w:pPr>
-        <w:rPr>
-          <w:lang w:val="en-US"/>
-        </w:rPr>
-      </w:pPr>
     </w:p>
     <w:p>
       <w:pPr>

</xml_diff>